<commit_message>
Updating Week 2 Hands On
</commit_message>
<xml_diff>
--- a/Week 2/Week 2 Hands On.docx
+++ b/Week 2/Week 2 Hands On.docx
@@ -201,6 +201,140 @@
       <w:pPr>
         <w:pStyle w:val="TextBody"/>
         <w:widowControl/>
+        <w:bidi w:val="0"/>
+        <w:spacing w:before="0" w:after="86"/>
+        <w:jc w:val="left"/>
+        <w:rPr>
+          <w:rFonts w:ascii="Cambria" w:hAnsi="Cambria"/>
+          <w:b w:val="false"/>
+          <w:i w:val="false"/>
+          <w:caps w:val="false"/>
+          <w:smallCaps w:val="false"/>
+          <w:color w:val="333333"/>
+          <w:spacing w:val="0"/>
+          <w:sz w:val="24"/>
+          <w:szCs w:val="24"/>
+        </w:rPr>
+      </w:pPr>
+      <w:r>
+        <w:rPr>
+          <w:rFonts w:ascii="Cambria" w:hAnsi="Cambria"/>
+          <w:b w:val="false"/>
+          <w:i w:val="false"/>
+          <w:caps w:val="false"/>
+          <w:smallCaps w:val="false"/>
+          <w:color w:val="333333"/>
+          <w:spacing w:val="0"/>
+          <w:sz w:val="24"/>
+          <w:szCs w:val="24"/>
+        </w:rPr>
+      </w:r>
+    </w:p>
+    <w:p>
+      <w:pPr>
+        <w:pStyle w:val="TextBody"/>
+        <w:widowControl/>
+        <w:bidi w:val="0"/>
+        <w:spacing w:before="0" w:after="86"/>
+        <w:jc w:val="left"/>
+        <w:rPr>
+          <w:rFonts w:ascii="Cambria" w:hAnsi="Cambria"/>
+          <w:b w:val="false"/>
+          <w:i w:val="false"/>
+          <w:caps w:val="false"/>
+          <w:smallCaps w:val="false"/>
+          <w:color w:val="333333"/>
+          <w:spacing w:val="0"/>
+          <w:sz w:val="24"/>
+          <w:szCs w:val="24"/>
+        </w:rPr>
+      </w:pPr>
+      <w:r>
+        <w:rPr>
+          <w:rFonts w:ascii="Cambria" w:hAnsi="Cambria"/>
+          <w:b w:val="false"/>
+          <w:i w:val="false"/>
+          <w:caps w:val="false"/>
+          <w:smallCaps w:val="false"/>
+          <w:color w:val="333333"/>
+          <w:spacing w:val="0"/>
+          <w:sz w:val="24"/>
+          <w:szCs w:val="24"/>
+        </w:rPr>
+        <w:tab/>
+      </w:r>
+      <w:r>
+        <w:rPr>
+          <w:rFonts w:ascii="Cambria" w:hAnsi="Cambria"/>
+          <w:b w:val="false"/>
+          <w:i w:val="false"/>
+          <w:caps w:val="false"/>
+          <w:smallCaps w:val="false"/>
+          <w:color w:val="333333"/>
+          <w:spacing w:val="0"/>
+          <w:sz w:val="24"/>
+          <w:szCs w:val="24"/>
+        </w:rPr>
+        <w:t xml:space="preserve">As a team, we split the questions up to make it easier on each person to work on the </w:t>
+        <w:tab/>
+        <w:tab/>
+        <w:t xml:space="preserve">project. </w:t>
+      </w:r>
+    </w:p>
+    <w:p>
+      <w:pPr>
+        <w:pStyle w:val="TextBody"/>
+        <w:widowControl/>
+        <w:bidi w:val="0"/>
+        <w:spacing w:before="0" w:after="86"/>
+        <w:jc w:val="left"/>
+        <w:rPr>
+          <w:rFonts w:ascii="Cambria" w:hAnsi="Cambria"/>
+          <w:b w:val="false"/>
+          <w:i w:val="false"/>
+          <w:caps w:val="false"/>
+          <w:smallCaps w:val="false"/>
+          <w:color w:val="333333"/>
+          <w:spacing w:val="0"/>
+          <w:sz w:val="24"/>
+          <w:szCs w:val="24"/>
+        </w:rPr>
+      </w:pPr>
+      <w:r>
+        <w:rPr>
+          <w:rFonts w:ascii="Cambria" w:hAnsi="Cambria"/>
+          <w:b w:val="false"/>
+          <w:i w:val="false"/>
+          <w:caps w:val="false"/>
+          <w:smallCaps w:val="false"/>
+          <w:color w:val="333333"/>
+          <w:spacing w:val="0"/>
+          <w:sz w:val="24"/>
+          <w:szCs w:val="24"/>
+        </w:rPr>
+        <w:tab/>
+      </w:r>
+      <w:r>
+        <w:rPr>
+          <w:rFonts w:ascii="Cambria" w:hAnsi="Cambria"/>
+          <w:b w:val="false"/>
+          <w:i w:val="false"/>
+          <w:caps w:val="false"/>
+          <w:smallCaps w:val="false"/>
+          <w:color w:val="333333"/>
+          <w:spacing w:val="0"/>
+          <w:sz w:val="24"/>
+          <w:szCs w:val="24"/>
+        </w:rPr>
+        <w:t xml:space="preserve">As a team, we talked about the solutions that each person came up with as well as gave </w:t>
+        <w:tab/>
+        <w:t>insight as to what we could do to make it better (if necessary).</w:t>
+      </w:r>
+    </w:p>
+    <w:p>
+      <w:pPr>
+        <w:pStyle w:val="TextBody"/>
+        <w:widowControl/>
         <w:numPr>
           <w:ilvl w:val="0"/>
           <w:numId w:val="0"/>
@@ -291,6 +425,137 @@
       <w:pPr>
         <w:pStyle w:val="TextBody"/>
         <w:widowControl/>
+        <w:bidi w:val="0"/>
+        <w:spacing w:before="0" w:after="86"/>
+        <w:jc w:val="left"/>
+        <w:rPr>
+          <w:rFonts w:ascii="Cambria" w:hAnsi="Cambria"/>
+          <w:b w:val="false"/>
+          <w:i w:val="false"/>
+          <w:caps w:val="false"/>
+          <w:smallCaps w:val="false"/>
+          <w:color w:val="333333"/>
+          <w:spacing w:val="0"/>
+          <w:sz w:val="24"/>
+          <w:szCs w:val="24"/>
+        </w:rPr>
+      </w:pPr>
+      <w:r>
+        <w:rPr>
+          <w:rFonts w:ascii="Cambria" w:hAnsi="Cambria"/>
+          <w:b w:val="false"/>
+          <w:i w:val="false"/>
+          <w:caps w:val="false"/>
+          <w:smallCaps w:val="false"/>
+          <w:color w:val="333333"/>
+          <w:spacing w:val="0"/>
+          <w:sz w:val="24"/>
+          <w:szCs w:val="24"/>
+        </w:rPr>
+      </w:r>
+    </w:p>
+    <w:p>
+      <w:pPr>
+        <w:pStyle w:val="TextBody"/>
+        <w:widowControl/>
+        <w:bidi w:val="0"/>
+        <w:spacing w:before="0" w:after="86"/>
+        <w:jc w:val="left"/>
+        <w:rPr>
+          <w:rFonts w:ascii="Cambria" w:hAnsi="Cambria"/>
+          <w:b w:val="false"/>
+          <w:i w:val="false"/>
+          <w:caps w:val="false"/>
+          <w:smallCaps w:val="false"/>
+          <w:color w:val="333333"/>
+          <w:spacing w:val="0"/>
+          <w:sz w:val="24"/>
+          <w:szCs w:val="24"/>
+        </w:rPr>
+      </w:pPr>
+      <w:r>
+        <w:rPr>
+          <w:rFonts w:ascii="Cambria" w:hAnsi="Cambria"/>
+          <w:b w:val="false"/>
+          <w:i w:val="false"/>
+          <w:caps w:val="false"/>
+          <w:smallCaps w:val="false"/>
+          <w:color w:val="333333"/>
+          <w:spacing w:val="0"/>
+          <w:sz w:val="24"/>
+          <w:szCs w:val="24"/>
+        </w:rPr>
+        <w:tab/>
+      </w:r>
+      <w:r>
+        <w:rPr>
+          <w:rFonts w:ascii="Cambria" w:hAnsi="Cambria"/>
+          <w:b w:val="false"/>
+          <w:i w:val="false"/>
+          <w:caps w:val="false"/>
+          <w:smallCaps w:val="false"/>
+          <w:color w:val="333333"/>
+          <w:spacing w:val="0"/>
+          <w:sz w:val="24"/>
+          <w:szCs w:val="24"/>
+        </w:rPr>
+        <w:t xml:space="preserve">The team did not communicate enough to work together until the last minute. We will be </w:t>
+        <w:tab/>
+        <w:t>working together more in the long run to help each other out.</w:t>
+      </w:r>
+    </w:p>
+    <w:p>
+      <w:pPr>
+        <w:pStyle w:val="TextBody"/>
+        <w:widowControl/>
+        <w:bidi w:val="0"/>
+        <w:spacing w:before="0" w:after="86"/>
+        <w:jc w:val="left"/>
+        <w:rPr>
+          <w:rFonts w:ascii="Cambria" w:hAnsi="Cambria"/>
+          <w:b w:val="false"/>
+          <w:i w:val="false"/>
+          <w:caps w:val="false"/>
+          <w:smallCaps w:val="false"/>
+          <w:color w:val="333333"/>
+          <w:spacing w:val="0"/>
+          <w:sz w:val="24"/>
+          <w:szCs w:val="24"/>
+        </w:rPr>
+      </w:pPr>
+      <w:r>
+        <w:rPr>
+          <w:rFonts w:ascii="Cambria" w:hAnsi="Cambria"/>
+          <w:b w:val="false"/>
+          <w:i w:val="false"/>
+          <w:caps w:val="false"/>
+          <w:smallCaps w:val="false"/>
+          <w:color w:val="333333"/>
+          <w:spacing w:val="0"/>
+          <w:sz w:val="24"/>
+          <w:szCs w:val="24"/>
+        </w:rPr>
+        <w:tab/>
+      </w:r>
+      <w:r>
+        <w:rPr>
+          <w:rFonts w:ascii="Cambria" w:hAnsi="Cambria"/>
+          <w:b w:val="false"/>
+          <w:i w:val="false"/>
+          <w:caps w:val="false"/>
+          <w:smallCaps w:val="false"/>
+          <w:color w:val="333333"/>
+          <w:spacing w:val="0"/>
+          <w:sz w:val="24"/>
+          <w:szCs w:val="24"/>
+        </w:rPr>
+        <w:t>If help was needed, there was not much asking other members to help out.</w:t>
+      </w:r>
+    </w:p>
+    <w:p>
+      <w:pPr>
+        <w:pStyle w:val="TextBody"/>
+        <w:widowControl/>
         <w:numPr>
           <w:ilvl w:val="0"/>
           <w:numId w:val="0"/>
@@ -367,6 +632,87 @@
       <w:pPr>
         <w:pStyle w:val="TextBody"/>
         <w:widowControl/>
+        <w:bidi w:val="0"/>
+        <w:spacing w:before="0" w:after="86"/>
+        <w:jc w:val="left"/>
+        <w:rPr>
+          <w:rFonts w:ascii="Cambria" w:hAnsi="Cambria"/>
+          <w:b w:val="false"/>
+          <w:i w:val="false"/>
+          <w:caps w:val="false"/>
+          <w:smallCaps w:val="false"/>
+          <w:color w:val="333333"/>
+          <w:spacing w:val="0"/>
+          <w:sz w:val="24"/>
+          <w:szCs w:val="24"/>
+        </w:rPr>
+      </w:pPr>
+      <w:r>
+        <w:rPr>
+          <w:rFonts w:ascii="Cambria" w:hAnsi="Cambria"/>
+          <w:b w:val="false"/>
+          <w:i w:val="false"/>
+          <w:caps w:val="false"/>
+          <w:smallCaps w:val="false"/>
+          <w:color w:val="333333"/>
+          <w:spacing w:val="0"/>
+          <w:sz w:val="24"/>
+          <w:szCs w:val="24"/>
+        </w:rPr>
+      </w:r>
+    </w:p>
+    <w:p>
+      <w:pPr>
+        <w:pStyle w:val="TextBody"/>
+        <w:widowControl/>
+        <w:bidi w:val="0"/>
+        <w:spacing w:before="0" w:after="86"/>
+        <w:jc w:val="left"/>
+        <w:rPr>
+          <w:rFonts w:ascii="Cambria" w:hAnsi="Cambria"/>
+          <w:b w:val="false"/>
+          <w:i w:val="false"/>
+          <w:caps w:val="false"/>
+          <w:smallCaps w:val="false"/>
+          <w:color w:val="333333"/>
+          <w:spacing w:val="0"/>
+          <w:sz w:val="24"/>
+          <w:szCs w:val="24"/>
+        </w:rPr>
+      </w:pPr>
+      <w:r>
+        <w:rPr>
+          <w:rFonts w:ascii="Cambria" w:hAnsi="Cambria"/>
+          <w:b w:val="false"/>
+          <w:i w:val="false"/>
+          <w:caps w:val="false"/>
+          <w:smallCaps w:val="false"/>
+          <w:color w:val="333333"/>
+          <w:spacing w:val="0"/>
+          <w:sz w:val="24"/>
+          <w:szCs w:val="24"/>
+        </w:rPr>
+        <w:tab/>
+      </w:r>
+      <w:r>
+        <w:rPr>
+          <w:rFonts w:ascii="Cambria" w:hAnsi="Cambria"/>
+          <w:b w:val="false"/>
+          <w:i w:val="false"/>
+          <w:caps w:val="false"/>
+          <w:smallCaps w:val="false"/>
+          <w:color w:val="333333"/>
+          <w:spacing w:val="0"/>
+          <w:sz w:val="24"/>
+          <w:szCs w:val="24"/>
+        </w:rPr>
+        <w:t>Kori did an amazing job with the prediction model in python.</w:t>
+      </w:r>
+    </w:p>
+    <w:p>
+      <w:pPr>
+        <w:pStyle w:val="TextBody"/>
+        <w:widowControl/>
         <w:numPr>
           <w:ilvl w:val="0"/>
           <w:numId w:val="0"/>
@@ -595,6 +941,22 @@
         </w:rPr>
         <w:t xml:space="preserve">I learned how to </w:t>
       </w:r>
+      <w:r>
+        <w:rPr>
+          <w:rFonts w:ascii="Cambria" w:hAnsi="Cambria"/>
+          <w:b w:val="false"/>
+          <w:i w:val="false"/>
+          <w:caps w:val="false"/>
+          <w:smallCaps w:val="false"/>
+          <w:color w:val="333333"/>
+          <w:spacing w:val="0"/>
+          <w:sz w:val="24"/>
+          <w:szCs w:val="24"/>
+        </w:rPr>
+        <w:t xml:space="preserve">plot multiple datasets into a graph as well as started learning how to do </w:t>
+        <w:tab/>
+        <w:t>long short term models (LSTM).</w:t>
+      </w:r>
     </w:p>
     <w:p>
       <w:pPr>
@@ -833,6 +1195,87 @@
       <w:pPr>
         <w:pStyle w:val="TextBody"/>
         <w:widowControl/>
+        <w:bidi w:val="0"/>
+        <w:spacing w:before="0" w:after="86"/>
+        <w:jc w:val="left"/>
+        <w:rPr>
+          <w:rFonts w:ascii="Cambria" w:hAnsi="Cambria"/>
+          <w:b w:val="false"/>
+          <w:i w:val="false"/>
+          <w:caps w:val="false"/>
+          <w:smallCaps w:val="false"/>
+          <w:color w:val="333333"/>
+          <w:spacing w:val="0"/>
+          <w:sz w:val="24"/>
+          <w:szCs w:val="24"/>
+        </w:rPr>
+      </w:pPr>
+      <w:r>
+        <w:rPr>
+          <w:rFonts w:ascii="Cambria" w:hAnsi="Cambria"/>
+          <w:b w:val="false"/>
+          <w:i w:val="false"/>
+          <w:caps w:val="false"/>
+          <w:smallCaps w:val="false"/>
+          <w:color w:val="333333"/>
+          <w:spacing w:val="0"/>
+          <w:sz w:val="24"/>
+          <w:szCs w:val="24"/>
+        </w:rPr>
+      </w:r>
+    </w:p>
+    <w:p>
+      <w:pPr>
+        <w:pStyle w:val="TextBody"/>
+        <w:widowControl/>
+        <w:bidi w:val="0"/>
+        <w:spacing w:before="0" w:after="86"/>
+        <w:jc w:val="left"/>
+        <w:rPr>
+          <w:rFonts w:ascii="Cambria" w:hAnsi="Cambria"/>
+          <w:b w:val="false"/>
+          <w:i w:val="false"/>
+          <w:caps w:val="false"/>
+          <w:smallCaps w:val="false"/>
+          <w:color w:val="333333"/>
+          <w:spacing w:val="0"/>
+          <w:sz w:val="24"/>
+          <w:szCs w:val="24"/>
+        </w:rPr>
+      </w:pPr>
+      <w:r>
+        <w:rPr>
+          <w:rFonts w:ascii="Cambria" w:hAnsi="Cambria"/>
+          <w:b w:val="false"/>
+          <w:i w:val="false"/>
+          <w:caps w:val="false"/>
+          <w:smallCaps w:val="false"/>
+          <w:color w:val="333333"/>
+          <w:spacing w:val="0"/>
+          <w:sz w:val="24"/>
+          <w:szCs w:val="24"/>
+        </w:rPr>
+        <w:tab/>
+      </w:r>
+      <w:r>
+        <w:rPr>
+          <w:rFonts w:ascii="Cambria" w:hAnsi="Cambria"/>
+          <w:b w:val="false"/>
+          <w:i w:val="false"/>
+          <w:caps w:val="false"/>
+          <w:smallCaps w:val="false"/>
+          <w:color w:val="333333"/>
+          <w:spacing w:val="0"/>
+          <w:sz w:val="24"/>
+          <w:szCs w:val="24"/>
+        </w:rPr>
+        <w:t>Yes, I put comments in front of each section of code to explain what I am doing.</w:t>
+      </w:r>
+    </w:p>
+    <w:p>
+      <w:pPr>
+        <w:pStyle w:val="TextBody"/>
+        <w:widowControl/>
         <w:numPr>
           <w:ilvl w:val="0"/>
           <w:numId w:val="0"/>
@@ -923,6 +1366,89 @@
       <w:pPr>
         <w:pStyle w:val="TextBody"/>
         <w:widowControl/>
+        <w:bidi w:val="0"/>
+        <w:spacing w:before="0" w:after="86"/>
+        <w:jc w:val="left"/>
+        <w:rPr>
+          <w:rFonts w:ascii="Cambria" w:hAnsi="Cambria"/>
+          <w:b w:val="false"/>
+          <w:i w:val="false"/>
+          <w:caps w:val="false"/>
+          <w:smallCaps w:val="false"/>
+          <w:color w:val="333333"/>
+          <w:spacing w:val="0"/>
+          <w:sz w:val="24"/>
+          <w:szCs w:val="24"/>
+        </w:rPr>
+      </w:pPr>
+      <w:r>
+        <w:rPr>
+          <w:rFonts w:ascii="Cambria" w:hAnsi="Cambria"/>
+          <w:b w:val="false"/>
+          <w:i w:val="false"/>
+          <w:caps w:val="false"/>
+          <w:smallCaps w:val="false"/>
+          <w:color w:val="333333"/>
+          <w:spacing w:val="0"/>
+          <w:sz w:val="24"/>
+          <w:szCs w:val="24"/>
+        </w:rPr>
+      </w:r>
+    </w:p>
+    <w:p>
+      <w:pPr>
+        <w:pStyle w:val="TextBody"/>
+        <w:widowControl/>
+        <w:bidi w:val="0"/>
+        <w:spacing w:before="0" w:after="86"/>
+        <w:jc w:val="left"/>
+        <w:rPr>
+          <w:rFonts w:ascii="Cambria" w:hAnsi="Cambria"/>
+          <w:b w:val="false"/>
+          <w:i w:val="false"/>
+          <w:caps w:val="false"/>
+          <w:smallCaps w:val="false"/>
+          <w:color w:val="333333"/>
+          <w:spacing w:val="0"/>
+          <w:sz w:val="24"/>
+          <w:szCs w:val="24"/>
+        </w:rPr>
+      </w:pPr>
+      <w:r>
+        <w:rPr>
+          <w:rFonts w:ascii="Cambria" w:hAnsi="Cambria"/>
+          <w:b w:val="false"/>
+          <w:i w:val="false"/>
+          <w:caps w:val="false"/>
+          <w:smallCaps w:val="false"/>
+          <w:color w:val="333333"/>
+          <w:spacing w:val="0"/>
+          <w:sz w:val="24"/>
+          <w:szCs w:val="24"/>
+        </w:rPr>
+        <w:tab/>
+      </w:r>
+      <w:r>
+        <w:rPr>
+          <w:rFonts w:ascii="Cambria" w:hAnsi="Cambria"/>
+          <w:b w:val="false"/>
+          <w:i w:val="false"/>
+          <w:caps w:val="false"/>
+          <w:smallCaps w:val="false"/>
+          <w:color w:val="333333"/>
+          <w:spacing w:val="0"/>
+          <w:sz w:val="24"/>
+          <w:szCs w:val="24"/>
+        </w:rPr>
+        <w:t xml:space="preserve">Yes and no. I finished the data wrangling and proceeded to start on the data analysis for </w:t>
+        <w:tab/>
+        <w:t>the next week.</w:t>
+      </w:r>
+    </w:p>
+    <w:p>
+      <w:pPr>
+        <w:pStyle w:val="TextBody"/>
+        <w:widowControl/>
         <w:numPr>
           <w:ilvl w:val="0"/>
           <w:numId w:val="0"/>
@@ -1012,6 +1538,34 @@
           <w:sz w:val="24"/>
           <w:szCs w:val="24"/>
         </w:rPr>
+      </w:r>
+    </w:p>
+    <w:p>
+      <w:pPr>
+        <w:pStyle w:val="Normal"/>
+        <w:bidi w:val="0"/>
+        <w:jc w:val="left"/>
+        <w:rPr>
+          <w:rFonts w:ascii="Cambria" w:hAnsi="Cambria"/>
+          <w:sz w:val="24"/>
+          <w:szCs w:val="24"/>
+        </w:rPr>
+      </w:pPr>
+      <w:r>
+        <w:rPr>
+          <w:rFonts w:ascii="Cambria" w:hAnsi="Cambria"/>
+          <w:sz w:val="24"/>
+          <w:szCs w:val="24"/>
+        </w:rPr>
+        <w:tab/>
+      </w:r>
+      <w:r>
+        <w:rPr>
+          <w:rFonts w:ascii="Cambria" w:hAnsi="Cambria"/>
+          <w:sz w:val="24"/>
+          <w:szCs w:val="24"/>
+        </w:rPr>
+        <w:t>Yes, I have comments explaining the results of the code where applicable.</w:t>
       </w:r>
     </w:p>
     <w:sectPr>

</xml_diff>

<commit_message>
Update to Week 2 Hands On
</commit_message>
<xml_diff>
--- a/Week 2/Week 2 Hands On.docx
+++ b/Week 2/Week 2 Hands On.docx
@@ -113,7 +113,7 @@
           <w:i w:val="false"/>
           <w:caps w:val="false"/>
           <w:smallCaps w:val="false"/>
-          <w:color w:val="333333"/>
+          <w:color w:val="3465A4"/>
           <w:spacing w:val="0"/>
           <w:sz w:val="24"/>
           <w:szCs w:val="24"/>
@@ -234,101 +234,246 @@
       <w:pPr>
         <w:pStyle w:val="TextBody"/>
         <w:widowControl/>
-        <w:bidi w:val="0"/>
-        <w:spacing w:before="0" w:after="86"/>
-        <w:jc w:val="left"/>
-        <w:rPr>
-          <w:rFonts w:ascii="Cambria" w:hAnsi="Cambria"/>
-          <w:b w:val="false"/>
-          <w:i w:val="false"/>
-          <w:caps w:val="false"/>
-          <w:smallCaps w:val="false"/>
-          <w:color w:val="333333"/>
-          <w:spacing w:val="0"/>
-          <w:sz w:val="24"/>
-          <w:szCs w:val="24"/>
-        </w:rPr>
-      </w:pPr>
-      <w:r>
-        <w:rPr>
-          <w:rFonts w:ascii="Cambria" w:hAnsi="Cambria"/>
-          <w:b w:val="false"/>
-          <w:i w:val="false"/>
-          <w:caps w:val="false"/>
-          <w:smallCaps w:val="false"/>
-          <w:color w:val="333333"/>
-          <w:spacing w:val="0"/>
-          <w:sz w:val="24"/>
-          <w:szCs w:val="24"/>
-        </w:rPr>
-        <w:tab/>
-      </w:r>
-      <w:r>
-        <w:rPr>
-          <w:rFonts w:ascii="Cambria" w:hAnsi="Cambria"/>
-          <w:b w:val="false"/>
-          <w:i w:val="false"/>
-          <w:caps w:val="false"/>
-          <w:smallCaps w:val="false"/>
-          <w:color w:val="333333"/>
-          <w:spacing w:val="0"/>
-          <w:sz w:val="24"/>
-          <w:szCs w:val="24"/>
-        </w:rPr>
-        <w:t xml:space="preserve">As a team, we split the questions up to make it easier on each person to work on the </w:t>
-        <w:tab/>
-        <w:tab/>
-        <w:t xml:space="preserve">project. </w:t>
-      </w:r>
-    </w:p>
-    <w:p>
-      <w:pPr>
-        <w:pStyle w:val="TextBody"/>
-        <w:widowControl/>
-        <w:bidi w:val="0"/>
-        <w:spacing w:before="0" w:after="86"/>
-        <w:jc w:val="left"/>
-        <w:rPr>
-          <w:rFonts w:ascii="Cambria" w:hAnsi="Cambria"/>
-          <w:b w:val="false"/>
-          <w:i w:val="false"/>
-          <w:caps w:val="false"/>
-          <w:smallCaps w:val="false"/>
-          <w:color w:val="333333"/>
-          <w:spacing w:val="0"/>
-          <w:sz w:val="24"/>
-          <w:szCs w:val="24"/>
-        </w:rPr>
-      </w:pPr>
-      <w:r>
-        <w:rPr>
-          <w:rFonts w:ascii="Cambria" w:hAnsi="Cambria"/>
-          <w:b w:val="false"/>
-          <w:i w:val="false"/>
-          <w:caps w:val="false"/>
-          <w:smallCaps w:val="false"/>
-          <w:color w:val="333333"/>
-          <w:spacing w:val="0"/>
-          <w:sz w:val="24"/>
-          <w:szCs w:val="24"/>
-        </w:rPr>
-        <w:tab/>
-      </w:r>
-      <w:r>
-        <w:rPr>
-          <w:rFonts w:ascii="Cambria" w:hAnsi="Cambria"/>
-          <w:b w:val="false"/>
-          <w:i w:val="false"/>
-          <w:caps w:val="false"/>
-          <w:smallCaps w:val="false"/>
-          <w:color w:val="333333"/>
-          <w:spacing w:val="0"/>
-          <w:sz w:val="24"/>
-          <w:szCs w:val="24"/>
-        </w:rPr>
-        <w:t xml:space="preserve">As a team, we talked about the solutions that each person came up with as well as gave </w:t>
-        <w:tab/>
-        <w:t>insight as to what we could do to make it better (if necessary).</w:t>
+        <w:numPr>
+          <w:ilvl w:val="0"/>
+          <w:numId w:val="3"/>
+        </w:numPr>
+        <w:bidi w:val="0"/>
+        <w:spacing w:before="0" w:after="86"/>
+        <w:jc w:val="left"/>
+        <w:rPr>
+          <w:rFonts w:ascii="Cambria" w:hAnsi="Cambria"/>
+          <w:b w:val="false"/>
+          <w:i w:val="false"/>
+          <w:caps w:val="false"/>
+          <w:smallCaps w:val="false"/>
+          <w:color w:val="333333"/>
+          <w:spacing w:val="0"/>
+          <w:sz w:val="24"/>
+          <w:szCs w:val="24"/>
+        </w:rPr>
+      </w:pPr>
+      <w:r>
+        <w:rPr>
+          <w:rFonts w:ascii="Cambria" w:hAnsi="Cambria"/>
+          <w:b w:val="false"/>
+          <w:i w:val="false"/>
+          <w:caps w:val="false"/>
+          <w:smallCaps w:val="false"/>
+          <w:color w:val="3465A4"/>
+          <w:spacing w:val="0"/>
+          <w:sz w:val="24"/>
+          <w:szCs w:val="24"/>
+        </w:rPr>
+        <w:t xml:space="preserve">As a team, we split the questions up to make it easier on each person to work on the project. </w:t>
+      </w:r>
+    </w:p>
+    <w:p>
+      <w:pPr>
+        <w:pStyle w:val="TextBody"/>
+        <w:widowControl/>
+        <w:numPr>
+          <w:ilvl w:val="0"/>
+          <w:numId w:val="3"/>
+        </w:numPr>
+        <w:bidi w:val="0"/>
+        <w:spacing w:before="0" w:after="86"/>
+        <w:jc w:val="left"/>
+        <w:rPr>
+          <w:rFonts w:ascii="Cambria" w:hAnsi="Cambria"/>
+          <w:b w:val="false"/>
+          <w:i w:val="false"/>
+          <w:caps w:val="false"/>
+          <w:smallCaps w:val="false"/>
+          <w:color w:val="3465A4"/>
+          <w:spacing w:val="0"/>
+          <w:sz w:val="24"/>
+          <w:szCs w:val="24"/>
+        </w:rPr>
+      </w:pPr>
+      <w:r>
+        <w:rPr>
+          <w:rFonts w:ascii="Cambria" w:hAnsi="Cambria"/>
+          <w:b w:val="false"/>
+          <w:i w:val="false"/>
+          <w:caps w:val="false"/>
+          <w:smallCaps w:val="false"/>
+          <w:color w:val="3465A4"/>
+          <w:spacing w:val="0"/>
+          <w:sz w:val="24"/>
+          <w:szCs w:val="24"/>
+        </w:rPr>
+        <w:t xml:space="preserve">As a team, we </w:t>
+      </w:r>
+      <w:r>
+        <w:rPr>
+          <w:rFonts w:ascii="Cambria" w:hAnsi="Cambria"/>
+          <w:b w:val="false"/>
+          <w:i w:val="false"/>
+          <w:caps w:val="false"/>
+          <w:smallCaps w:val="false"/>
+          <w:color w:val="3465A4"/>
+          <w:spacing w:val="0"/>
+          <w:sz w:val="24"/>
+          <w:szCs w:val="24"/>
+        </w:rPr>
+        <w:t xml:space="preserve">started </w:t>
+      </w:r>
+      <w:r>
+        <w:rPr>
+          <w:rFonts w:ascii="Cambria" w:hAnsi="Cambria"/>
+          <w:b w:val="false"/>
+          <w:i w:val="false"/>
+          <w:caps w:val="false"/>
+          <w:smallCaps w:val="false"/>
+          <w:color w:val="3465A4"/>
+          <w:spacing w:val="0"/>
+          <w:sz w:val="24"/>
+          <w:szCs w:val="24"/>
+        </w:rPr>
+        <w:t>talk</w:t>
+      </w:r>
+      <w:r>
+        <w:rPr>
+          <w:rFonts w:ascii="Cambria" w:hAnsi="Cambria"/>
+          <w:b w:val="false"/>
+          <w:i w:val="false"/>
+          <w:caps w:val="false"/>
+          <w:smallCaps w:val="false"/>
+          <w:color w:val="3465A4"/>
+          <w:spacing w:val="0"/>
+          <w:sz w:val="24"/>
+          <w:szCs w:val="24"/>
+        </w:rPr>
+        <w:t>ing</w:t>
+      </w:r>
+      <w:r>
+        <w:rPr>
+          <w:rFonts w:ascii="Cambria" w:hAnsi="Cambria"/>
+          <w:b w:val="false"/>
+          <w:i w:val="false"/>
+          <w:caps w:val="false"/>
+          <w:smallCaps w:val="false"/>
+          <w:color w:val="3465A4"/>
+          <w:spacing w:val="0"/>
+          <w:sz w:val="24"/>
+          <w:szCs w:val="24"/>
+        </w:rPr>
+        <w:t xml:space="preserve"> about the solutions that each person came up with as well as gave insight as to what we could do to make it better (if necessary).</w:t>
+      </w:r>
+    </w:p>
+    <w:p>
+      <w:pPr>
+        <w:pStyle w:val="TextBody"/>
+        <w:widowControl/>
+        <w:numPr>
+          <w:ilvl w:val="0"/>
+          <w:numId w:val="3"/>
+        </w:numPr>
+        <w:bidi w:val="0"/>
+        <w:spacing w:before="0" w:after="86"/>
+        <w:jc w:val="left"/>
+        <w:rPr>
+          <w:rFonts w:ascii="Cambria" w:hAnsi="Cambria"/>
+          <w:b w:val="false"/>
+          <w:i w:val="false"/>
+          <w:caps w:val="false"/>
+          <w:smallCaps w:val="false"/>
+          <w:color w:val="3465A4"/>
+          <w:spacing w:val="0"/>
+          <w:sz w:val="24"/>
+          <w:szCs w:val="24"/>
+        </w:rPr>
+      </w:pPr>
+      <w:r>
+        <w:rPr>
+          <w:rFonts w:ascii="Cambria" w:hAnsi="Cambria"/>
+          <w:b w:val="false"/>
+          <w:i w:val="false"/>
+          <w:caps w:val="false"/>
+          <w:smallCaps w:val="false"/>
+          <w:color w:val="3465A4"/>
+          <w:spacing w:val="0"/>
+          <w:sz w:val="24"/>
+          <w:szCs w:val="24"/>
+        </w:rPr>
+        <w:t xml:space="preserve">As a team, we were able to communicate better than last week. </w:t>
+      </w:r>
+    </w:p>
+    <w:p>
+      <w:pPr>
+        <w:pStyle w:val="TextBody"/>
+        <w:widowControl/>
+        <w:numPr>
+          <w:ilvl w:val="0"/>
+          <w:numId w:val="3"/>
+        </w:numPr>
+        <w:bidi w:val="0"/>
+        <w:spacing w:before="0" w:after="86"/>
+        <w:jc w:val="left"/>
+        <w:rPr>
+          <w:rFonts w:ascii="Cambria" w:hAnsi="Cambria"/>
+          <w:b w:val="false"/>
+          <w:i w:val="false"/>
+          <w:caps w:val="false"/>
+          <w:smallCaps w:val="false"/>
+          <w:color w:val="3465A4"/>
+          <w:spacing w:val="0"/>
+          <w:sz w:val="24"/>
+          <w:szCs w:val="24"/>
+        </w:rPr>
+      </w:pPr>
+      <w:r>
+        <w:rPr>
+          <w:rFonts w:ascii="Cambria" w:hAnsi="Cambria"/>
+          <w:b w:val="false"/>
+          <w:i w:val="false"/>
+          <w:caps w:val="false"/>
+          <w:smallCaps w:val="false"/>
+          <w:color w:val="3465A4"/>
+          <w:spacing w:val="0"/>
+          <w:sz w:val="24"/>
+          <w:szCs w:val="24"/>
+        </w:rPr>
+        <w:t>As a team, we were able to shift tasks accordingly if someone was unable to do.</w:t>
+      </w:r>
+    </w:p>
+    <w:p>
+      <w:pPr>
+        <w:pStyle w:val="TextBody"/>
+        <w:widowControl/>
+        <w:numPr>
+          <w:ilvl w:val="0"/>
+          <w:numId w:val="3"/>
+        </w:numPr>
+        <w:bidi w:val="0"/>
+        <w:spacing w:before="0" w:after="86"/>
+        <w:jc w:val="left"/>
+        <w:rPr>
+          <w:rFonts w:ascii="Cambria" w:hAnsi="Cambria"/>
+          <w:b w:val="false"/>
+          <w:i w:val="false"/>
+          <w:caps w:val="false"/>
+          <w:smallCaps w:val="false"/>
+          <w:color w:val="3465A4"/>
+          <w:spacing w:val="0"/>
+          <w:sz w:val="24"/>
+          <w:szCs w:val="24"/>
+        </w:rPr>
+      </w:pPr>
+      <w:r>
+        <w:rPr>
+          <w:rFonts w:ascii="Cambria" w:hAnsi="Cambria"/>
+          <w:b w:val="false"/>
+          <w:i w:val="false"/>
+          <w:caps w:val="false"/>
+          <w:smallCaps w:val="false"/>
+          <w:color w:val="3465A4"/>
+          <w:spacing w:val="0"/>
+          <w:sz w:val="24"/>
+          <w:szCs w:val="24"/>
+        </w:rPr>
+        <w:t>As a team, we were able to set up scheduled weekly meetings to express concerns and meet with the Instructor weekly.</w:t>
       </w:r>
     </w:p>
     <w:p>
@@ -458,98 +603,128 @@
       <w:pPr>
         <w:pStyle w:val="TextBody"/>
         <w:widowControl/>
-        <w:bidi w:val="0"/>
-        <w:spacing w:before="0" w:after="86"/>
-        <w:jc w:val="left"/>
-        <w:rPr>
-          <w:rFonts w:ascii="Cambria" w:hAnsi="Cambria"/>
-          <w:b w:val="false"/>
-          <w:i w:val="false"/>
-          <w:caps w:val="false"/>
-          <w:smallCaps w:val="false"/>
-          <w:color w:val="333333"/>
-          <w:spacing w:val="0"/>
-          <w:sz w:val="24"/>
-          <w:szCs w:val="24"/>
-        </w:rPr>
-      </w:pPr>
-      <w:r>
-        <w:rPr>
-          <w:rFonts w:ascii="Cambria" w:hAnsi="Cambria"/>
-          <w:b w:val="false"/>
-          <w:i w:val="false"/>
-          <w:caps w:val="false"/>
-          <w:smallCaps w:val="false"/>
-          <w:color w:val="333333"/>
-          <w:spacing w:val="0"/>
-          <w:sz w:val="24"/>
-          <w:szCs w:val="24"/>
-        </w:rPr>
-        <w:tab/>
-      </w:r>
-      <w:r>
-        <w:rPr>
-          <w:rFonts w:ascii="Cambria" w:hAnsi="Cambria"/>
-          <w:b w:val="false"/>
-          <w:i w:val="false"/>
-          <w:caps w:val="false"/>
-          <w:smallCaps w:val="false"/>
-          <w:color w:val="333333"/>
-          <w:spacing w:val="0"/>
-          <w:sz w:val="24"/>
-          <w:szCs w:val="24"/>
-        </w:rPr>
-        <w:t xml:space="preserve">The team did not communicate enough to work together until the last minute. We will be </w:t>
-        <w:tab/>
-        <w:t>working together more in the long run to help each other out.</w:t>
-      </w:r>
-    </w:p>
-    <w:p>
-      <w:pPr>
-        <w:pStyle w:val="TextBody"/>
-        <w:widowControl/>
-        <w:bidi w:val="0"/>
-        <w:spacing w:before="0" w:after="86"/>
-        <w:jc w:val="left"/>
-        <w:rPr>
-          <w:rFonts w:ascii="Cambria" w:hAnsi="Cambria"/>
-          <w:b w:val="false"/>
-          <w:i w:val="false"/>
-          <w:caps w:val="false"/>
-          <w:smallCaps w:val="false"/>
-          <w:color w:val="333333"/>
-          <w:spacing w:val="0"/>
-          <w:sz w:val="24"/>
-          <w:szCs w:val="24"/>
-        </w:rPr>
-      </w:pPr>
-      <w:r>
-        <w:rPr>
-          <w:rFonts w:ascii="Cambria" w:hAnsi="Cambria"/>
-          <w:b w:val="false"/>
-          <w:i w:val="false"/>
-          <w:caps w:val="false"/>
-          <w:smallCaps w:val="false"/>
-          <w:color w:val="333333"/>
-          <w:spacing w:val="0"/>
-          <w:sz w:val="24"/>
-          <w:szCs w:val="24"/>
-        </w:rPr>
-        <w:tab/>
-      </w:r>
-      <w:r>
-        <w:rPr>
-          <w:rFonts w:ascii="Cambria" w:hAnsi="Cambria"/>
-          <w:b w:val="false"/>
-          <w:i w:val="false"/>
-          <w:caps w:val="false"/>
-          <w:smallCaps w:val="false"/>
-          <w:color w:val="333333"/>
-          <w:spacing w:val="0"/>
-          <w:sz w:val="24"/>
-          <w:szCs w:val="24"/>
-        </w:rPr>
-        <w:t>If help was needed, there was not much asking other members to help out.</w:t>
+        <w:numPr>
+          <w:ilvl w:val="0"/>
+          <w:numId w:val="2"/>
+        </w:numPr>
+        <w:bidi w:val="0"/>
+        <w:spacing w:before="0" w:after="86"/>
+        <w:jc w:val="left"/>
+        <w:rPr>
+          <w:rFonts w:ascii="Cambria" w:hAnsi="Cambria"/>
+          <w:b w:val="false"/>
+          <w:i w:val="false"/>
+          <w:caps w:val="false"/>
+          <w:smallCaps w:val="false"/>
+          <w:color w:val="333333"/>
+          <w:spacing w:val="0"/>
+          <w:sz w:val="24"/>
+          <w:szCs w:val="24"/>
+        </w:rPr>
+      </w:pPr>
+      <w:r>
+        <w:rPr>
+          <w:rFonts w:ascii="Cambria" w:hAnsi="Cambria"/>
+          <w:b w:val="false"/>
+          <w:i w:val="false"/>
+          <w:caps w:val="false"/>
+          <w:smallCaps w:val="false"/>
+          <w:color w:val="3465A4"/>
+          <w:spacing w:val="0"/>
+          <w:sz w:val="24"/>
+          <w:szCs w:val="24"/>
+        </w:rPr>
+        <w:t>The team did not communicate enough to work together until the last minute. We will be working together more in the long run to help each other out.</w:t>
+      </w:r>
+    </w:p>
+    <w:p>
+      <w:pPr>
+        <w:pStyle w:val="TextBody"/>
+        <w:widowControl/>
+        <w:numPr>
+          <w:ilvl w:val="0"/>
+          <w:numId w:val="2"/>
+        </w:numPr>
+        <w:bidi w:val="0"/>
+        <w:spacing w:before="0" w:after="86"/>
+        <w:jc w:val="left"/>
+        <w:rPr>
+          <w:rFonts w:ascii="Cambria" w:hAnsi="Cambria"/>
+          <w:b w:val="false"/>
+          <w:i w:val="false"/>
+          <w:caps w:val="false"/>
+          <w:smallCaps w:val="false"/>
+          <w:color w:val="3465A4"/>
+          <w:spacing w:val="0"/>
+          <w:sz w:val="24"/>
+          <w:szCs w:val="24"/>
+        </w:rPr>
+      </w:pPr>
+      <w:r>
+        <w:rPr>
+          <w:rFonts w:ascii="Cambria" w:hAnsi="Cambria"/>
+          <w:b w:val="false"/>
+          <w:i w:val="false"/>
+          <w:caps w:val="false"/>
+          <w:smallCaps w:val="false"/>
+          <w:color w:val="3465A4"/>
+          <w:spacing w:val="0"/>
+          <w:sz w:val="24"/>
+          <w:szCs w:val="24"/>
+        </w:rPr>
+        <w:t xml:space="preserve">If help was needed, there was not much asking other members to help out. </w:t>
+      </w:r>
+      <w:r>
+        <w:rPr>
+          <w:rFonts w:ascii="Cambria" w:hAnsi="Cambria"/>
+          <w:b w:val="false"/>
+          <w:i w:val="false"/>
+          <w:caps w:val="false"/>
+          <w:smallCaps w:val="false"/>
+          <w:color w:val="3465A4"/>
+          <w:spacing w:val="0"/>
+          <w:sz w:val="24"/>
+          <w:szCs w:val="24"/>
+        </w:rPr>
+        <w:t>There will be more support from each other to help with the tasks.</w:t>
+      </w:r>
+    </w:p>
+    <w:p>
+      <w:pPr>
+        <w:pStyle w:val="TextBody"/>
+        <w:widowControl/>
+        <w:numPr>
+          <w:ilvl w:val="0"/>
+          <w:numId w:val="2"/>
+        </w:numPr>
+        <w:bidi w:val="0"/>
+        <w:spacing w:before="0" w:after="86"/>
+        <w:jc w:val="left"/>
+        <w:rPr>
+          <w:rFonts w:ascii="Cambria" w:hAnsi="Cambria"/>
+          <w:b w:val="false"/>
+          <w:i w:val="false"/>
+          <w:caps w:val="false"/>
+          <w:smallCaps w:val="false"/>
+          <w:color w:val="3465A4"/>
+          <w:spacing w:val="0"/>
+          <w:sz w:val="24"/>
+          <w:szCs w:val="24"/>
+        </w:rPr>
+      </w:pPr>
+      <w:r>
+        <w:rPr>
+          <w:rFonts w:ascii="Cambria" w:hAnsi="Cambria"/>
+          <w:b w:val="false"/>
+          <w:i w:val="false"/>
+          <w:caps w:val="false"/>
+          <w:smallCaps w:val="false"/>
+          <w:color w:val="3465A4"/>
+          <w:spacing w:val="0"/>
+          <w:sz w:val="24"/>
+          <w:szCs w:val="24"/>
+        </w:rPr>
+        <w:t>The scheduled meetings were lacking members of the group. The team will work on making the meetings scheduled and if missed, reviewing the meeting minutes to stay caught up.</w:t>
       </w:r>
     </w:p>
     <w:p>
@@ -701,12 +876,44 @@
           <w:i w:val="false"/>
           <w:caps w:val="false"/>
           <w:smallCaps w:val="false"/>
-          <w:color w:val="333333"/>
-          <w:spacing w:val="0"/>
-          <w:sz w:val="24"/>
-          <w:szCs w:val="24"/>
-        </w:rPr>
-        <w:t>Kori did an amazing job with the prediction model in python.</w:t>
+          <w:color w:val="3465A4"/>
+          <w:spacing w:val="0"/>
+          <w:sz w:val="24"/>
+          <w:szCs w:val="24"/>
+        </w:rPr>
+        <w:t xml:space="preserve">Kori did an amazing job with the prediction model in python. </w:t>
+      </w:r>
+      <w:r>
+        <w:rPr>
+          <w:rFonts w:ascii="Cambria" w:hAnsi="Cambria"/>
+          <w:b w:val="false"/>
+          <w:i w:val="false"/>
+          <w:caps w:val="false"/>
+          <w:smallCaps w:val="false"/>
+          <w:color w:val="3465A4"/>
+          <w:spacing w:val="0"/>
+          <w:sz w:val="24"/>
+          <w:szCs w:val="24"/>
+        </w:rPr>
+        <w:t xml:space="preserve">Krista did a great job with </w:t>
+        <w:tab/>
+        <w:t xml:space="preserve">the models in Tableau. Mary was able to </w:t>
+      </w:r>
+      <w:r>
+        <w:rPr>
+          <w:rFonts w:ascii="Cambria" w:hAnsi="Cambria"/>
+          <w:b w:val="false"/>
+          <w:i w:val="false"/>
+          <w:caps w:val="false"/>
+          <w:smallCaps w:val="false"/>
+          <w:color w:val="3465A4"/>
+          <w:spacing w:val="0"/>
+          <w:sz w:val="24"/>
+          <w:szCs w:val="24"/>
+        </w:rPr>
+        <w:t xml:space="preserve">shift tasks to help out others to get the questions </w:t>
+        <w:tab/>
+        <w:t>answered.</w:t>
       </w:r>
     </w:p>
     <w:p>
@@ -789,6 +996,87 @@
       <w:pPr>
         <w:pStyle w:val="TextBody"/>
         <w:widowControl/>
+        <w:bidi w:val="0"/>
+        <w:spacing w:before="0" w:after="86"/>
+        <w:jc w:val="left"/>
+        <w:rPr>
+          <w:rFonts w:ascii="Cambria" w:hAnsi="Cambria"/>
+          <w:b w:val="false"/>
+          <w:i w:val="false"/>
+          <w:caps w:val="false"/>
+          <w:smallCaps w:val="false"/>
+          <w:color w:val="333333"/>
+          <w:spacing w:val="0"/>
+          <w:sz w:val="24"/>
+          <w:szCs w:val="24"/>
+        </w:rPr>
+      </w:pPr>
+      <w:r>
+        <w:rPr>
+          <w:rFonts w:ascii="Cambria" w:hAnsi="Cambria"/>
+          <w:b w:val="false"/>
+          <w:i w:val="false"/>
+          <w:caps w:val="false"/>
+          <w:smallCaps w:val="false"/>
+          <w:color w:val="333333"/>
+          <w:spacing w:val="0"/>
+          <w:sz w:val="24"/>
+          <w:szCs w:val="24"/>
+        </w:rPr>
+      </w:r>
+    </w:p>
+    <w:p>
+      <w:pPr>
+        <w:pStyle w:val="TextBody"/>
+        <w:widowControl/>
+        <w:bidi w:val="0"/>
+        <w:spacing w:before="0" w:after="86"/>
+        <w:jc w:val="left"/>
+        <w:rPr>
+          <w:rFonts w:ascii="Cambria" w:hAnsi="Cambria"/>
+          <w:b w:val="false"/>
+          <w:i w:val="false"/>
+          <w:caps w:val="false"/>
+          <w:smallCaps w:val="false"/>
+          <w:color w:val="333333"/>
+          <w:spacing w:val="0"/>
+          <w:sz w:val="24"/>
+          <w:szCs w:val="24"/>
+        </w:rPr>
+      </w:pPr>
+      <w:r>
+        <w:rPr>
+          <w:rFonts w:ascii="Cambria" w:hAnsi="Cambria"/>
+          <w:b w:val="false"/>
+          <w:i w:val="false"/>
+          <w:caps w:val="false"/>
+          <w:smallCaps w:val="false"/>
+          <w:color w:val="333333"/>
+          <w:spacing w:val="0"/>
+          <w:sz w:val="24"/>
+          <w:szCs w:val="24"/>
+        </w:rPr>
+        <w:tab/>
+      </w:r>
+      <w:r>
+        <w:rPr>
+          <w:rFonts w:ascii="Cambria" w:hAnsi="Cambria"/>
+          <w:b w:val="false"/>
+          <w:i w:val="false"/>
+          <w:caps w:val="false"/>
+          <w:smallCaps w:val="false"/>
+          <w:color w:val="3465A4"/>
+          <w:spacing w:val="0"/>
+          <w:sz w:val="24"/>
+          <w:szCs w:val="24"/>
+        </w:rPr>
+        <w:t>Kori and Mary learned how to do LSTM models.</w:t>
+      </w:r>
+    </w:p>
+    <w:p>
+      <w:pPr>
+        <w:pStyle w:val="TextBody"/>
+        <w:widowControl/>
         <w:numPr>
           <w:ilvl w:val="0"/>
           <w:numId w:val="0"/>
@@ -934,7 +1222,7 @@
           <w:i w:val="false"/>
           <w:caps w:val="false"/>
           <w:smallCaps w:val="false"/>
-          <w:color w:val="333333"/>
+          <w:color w:val="3465A4"/>
           <w:spacing w:val="0"/>
           <w:sz w:val="24"/>
           <w:szCs w:val="24"/>
@@ -948,7 +1236,7 @@
           <w:i w:val="false"/>
           <w:caps w:val="false"/>
           <w:smallCaps w:val="false"/>
-          <w:color w:val="333333"/>
+          <w:color w:val="3465A4"/>
           <w:spacing w:val="0"/>
           <w:sz w:val="24"/>
           <w:szCs w:val="24"/>
@@ -1107,12 +1395,40 @@
           <w:i w:val="false"/>
           <w:caps w:val="false"/>
           <w:smallCaps w:val="false"/>
-          <w:color w:val="333333"/>
-          <w:spacing w:val="0"/>
-          <w:sz w:val="24"/>
-          <w:szCs w:val="24"/>
-        </w:rPr>
-        <w:t>Yes, all of my code runs smoothly from top to bottom.</w:t>
+          <w:color w:val="3465A4"/>
+          <w:spacing w:val="0"/>
+          <w:sz w:val="24"/>
+          <w:szCs w:val="24"/>
+        </w:rPr>
+        <w:t xml:space="preserve">Yes, all of </w:t>
+      </w:r>
+      <w:r>
+        <w:rPr>
+          <w:rFonts w:ascii="Cambria" w:hAnsi="Cambria"/>
+          <w:b w:val="false"/>
+          <w:i w:val="false"/>
+          <w:caps w:val="false"/>
+          <w:smallCaps w:val="false"/>
+          <w:color w:val="3465A4"/>
+          <w:spacing w:val="0"/>
+          <w:sz w:val="24"/>
+          <w:szCs w:val="24"/>
+        </w:rPr>
+        <w:t>our</w:t>
+      </w:r>
+      <w:r>
+        <w:rPr>
+          <w:rFonts w:ascii="Cambria" w:hAnsi="Cambria"/>
+          <w:b w:val="false"/>
+          <w:i w:val="false"/>
+          <w:caps w:val="false"/>
+          <w:smallCaps w:val="false"/>
+          <w:color w:val="3465A4"/>
+          <w:spacing w:val="0"/>
+          <w:sz w:val="24"/>
+          <w:szCs w:val="24"/>
+        </w:rPr>
+        <w:t xml:space="preserve"> code runs smoothly from top to bottom.</w:t>
       </w:r>
     </w:p>
     <w:p>
@@ -1264,12 +1580,96 @@
           <w:i w:val="false"/>
           <w:caps w:val="false"/>
           <w:smallCaps w:val="false"/>
-          <w:color w:val="333333"/>
-          <w:spacing w:val="0"/>
-          <w:sz w:val="24"/>
-          <w:szCs w:val="24"/>
-        </w:rPr>
-        <w:t>Yes, I put comments in front of each section of code to explain what I am doing.</w:t>
+          <w:color w:val="3465A4"/>
+          <w:spacing w:val="0"/>
+          <w:sz w:val="24"/>
+          <w:szCs w:val="24"/>
+        </w:rPr>
+        <w:t xml:space="preserve">Yes, </w:t>
+      </w:r>
+      <w:r>
+        <w:rPr>
+          <w:rFonts w:ascii="Cambria" w:hAnsi="Cambria"/>
+          <w:b w:val="false"/>
+          <w:i w:val="false"/>
+          <w:caps w:val="false"/>
+          <w:smallCaps w:val="false"/>
+          <w:color w:val="3465A4"/>
+          <w:spacing w:val="0"/>
+          <w:sz w:val="24"/>
+          <w:szCs w:val="24"/>
+        </w:rPr>
+        <w:t>we</w:t>
+      </w:r>
+      <w:r>
+        <w:rPr>
+          <w:rFonts w:ascii="Cambria" w:hAnsi="Cambria"/>
+          <w:b w:val="false"/>
+          <w:i w:val="false"/>
+          <w:caps w:val="false"/>
+          <w:smallCaps w:val="false"/>
+          <w:color w:val="3465A4"/>
+          <w:spacing w:val="0"/>
+          <w:sz w:val="24"/>
+          <w:szCs w:val="24"/>
+        </w:rPr>
+        <w:t xml:space="preserve"> put comments in front of each section of code to explain what </w:t>
+      </w:r>
+      <w:r>
+        <w:rPr>
+          <w:rFonts w:ascii="Cambria" w:hAnsi="Cambria"/>
+          <w:b w:val="false"/>
+          <w:i w:val="false"/>
+          <w:caps w:val="false"/>
+          <w:smallCaps w:val="false"/>
+          <w:color w:val="3465A4"/>
+          <w:spacing w:val="0"/>
+          <w:sz w:val="24"/>
+          <w:szCs w:val="24"/>
+        </w:rPr>
+        <w:t>we</w:t>
+      </w:r>
+      <w:r>
+        <w:rPr>
+          <w:rFonts w:ascii="Cambria" w:hAnsi="Cambria"/>
+          <w:b w:val="false"/>
+          <w:i w:val="false"/>
+          <w:caps w:val="false"/>
+          <w:smallCaps w:val="false"/>
+          <w:color w:val="3465A4"/>
+          <w:spacing w:val="0"/>
+          <w:sz w:val="24"/>
+          <w:szCs w:val="24"/>
+        </w:rPr>
+        <w:t xml:space="preserve"> </w:t>
+      </w:r>
+      <w:r>
+        <w:rPr>
+          <w:rFonts w:ascii="Cambria" w:hAnsi="Cambria"/>
+          <w:b w:val="false"/>
+          <w:i w:val="false"/>
+          <w:caps w:val="false"/>
+          <w:smallCaps w:val="false"/>
+          <w:color w:val="3465A4"/>
+          <w:spacing w:val="0"/>
+          <w:sz w:val="24"/>
+          <w:szCs w:val="24"/>
+        </w:rPr>
+        <w:t>are</w:t>
+      </w:r>
+      <w:r>
+        <w:rPr>
+          <w:rFonts w:ascii="Cambria" w:hAnsi="Cambria"/>
+          <w:b w:val="false"/>
+          <w:i w:val="false"/>
+          <w:caps w:val="false"/>
+          <w:smallCaps w:val="false"/>
+          <w:color w:val="3465A4"/>
+          <w:spacing w:val="0"/>
+          <w:sz w:val="24"/>
+          <w:szCs w:val="24"/>
+        </w:rPr>
+        <w:t xml:space="preserve"> doing.</w:t>
       </w:r>
     </w:p>
     <w:p>
@@ -1435,12 +1835,40 @@
           <w:i w:val="false"/>
           <w:caps w:val="false"/>
           <w:smallCaps w:val="false"/>
-          <w:color w:val="333333"/>
-          <w:spacing w:val="0"/>
-          <w:sz w:val="24"/>
-          <w:szCs w:val="24"/>
-        </w:rPr>
-        <w:t xml:space="preserve">Yes and no. I finished the data wrangling and proceeded to start on the data analysis for </w:t>
+          <w:color w:val="3465A4"/>
+          <w:spacing w:val="0"/>
+          <w:sz w:val="24"/>
+          <w:szCs w:val="24"/>
+        </w:rPr>
+        <w:t xml:space="preserve">Yes and no. </w:t>
+      </w:r>
+      <w:r>
+        <w:rPr>
+          <w:rFonts w:ascii="Cambria" w:hAnsi="Cambria"/>
+          <w:b w:val="false"/>
+          <w:i w:val="false"/>
+          <w:caps w:val="false"/>
+          <w:smallCaps w:val="false"/>
+          <w:color w:val="3465A4"/>
+          <w:spacing w:val="0"/>
+          <w:sz w:val="24"/>
+          <w:szCs w:val="24"/>
+        </w:rPr>
+        <w:t>We</w:t>
+      </w:r>
+      <w:r>
+        <w:rPr>
+          <w:rFonts w:ascii="Cambria" w:hAnsi="Cambria"/>
+          <w:b w:val="false"/>
+          <w:i w:val="false"/>
+          <w:caps w:val="false"/>
+          <w:smallCaps w:val="false"/>
+          <w:color w:val="3465A4"/>
+          <w:spacing w:val="0"/>
+          <w:sz w:val="24"/>
+          <w:szCs w:val="24"/>
+        </w:rPr>
+        <w:t xml:space="preserve"> finished the data wrangling and proceeded to start on the data analysis for </w:t>
         <w:tab/>
         <w:t>the next week.</w:t>
       </w:r>
@@ -1562,10 +1990,29 @@
       <w:r>
         <w:rPr>
           <w:rFonts w:ascii="Cambria" w:hAnsi="Cambria"/>
-          <w:sz w:val="24"/>
-          <w:szCs w:val="24"/>
-        </w:rPr>
-        <w:t>Yes, I have comments explaining the results of the code where applicable.</w:t>
+          <w:color w:val="3465A4"/>
+          <w:sz w:val="24"/>
+          <w:szCs w:val="24"/>
+        </w:rPr>
+        <w:t xml:space="preserve">Yes, </w:t>
+      </w:r>
+      <w:r>
+        <w:rPr>
+          <w:rFonts w:ascii="Cambria" w:hAnsi="Cambria"/>
+          <w:color w:val="3465A4"/>
+          <w:sz w:val="24"/>
+          <w:szCs w:val="24"/>
+        </w:rPr>
+        <w:t>we</w:t>
+      </w:r>
+      <w:r>
+        <w:rPr>
+          <w:rFonts w:ascii="Cambria" w:hAnsi="Cambria"/>
+          <w:color w:val="3465A4"/>
+          <w:sz w:val="24"/>
+          <w:szCs w:val="24"/>
+        </w:rPr>
+        <w:t xml:space="preserve"> have comments explaining the results of the code where applicable. </w:t>
       </w:r>
     </w:p>
     <w:sectPr>
@@ -1704,6 +2151,280 @@
   <w:abstractNum w:abstractNumId="2">
     <w:lvl w:ilvl="0">
       <w:start w:val="1"/>
+      <w:numFmt w:val="bullet"/>
+      <w:lvlText w:val=""/>
+      <w:lvlJc w:val="left"/>
+      <w:pPr>
+        <w:tabs>
+          <w:tab w:val="num" w:pos="1429"/>
+        </w:tabs>
+        <w:ind w:left="1429" w:hanging="360"/>
+      </w:pPr>
+      <w:rPr>
+        <w:rFonts w:ascii="Symbol" w:hAnsi="Symbol" w:cs="Symbol" w:hint="default"/>
+      </w:rPr>
+    </w:lvl>
+    <w:lvl w:ilvl="1">
+      <w:start w:val="1"/>
+      <w:numFmt w:val="bullet"/>
+      <w:lvlText w:val="◦"/>
+      <w:lvlJc w:val="left"/>
+      <w:pPr>
+        <w:tabs>
+          <w:tab w:val="num" w:pos="1789"/>
+        </w:tabs>
+        <w:ind w:left="1789" w:hanging="360"/>
+      </w:pPr>
+      <w:rPr>
+        <w:rFonts w:ascii="OpenSymbol" w:hAnsi="OpenSymbol" w:cs="OpenSymbol" w:hint="default"/>
+      </w:rPr>
+    </w:lvl>
+    <w:lvl w:ilvl="2">
+      <w:start w:val="1"/>
+      <w:numFmt w:val="bullet"/>
+      <w:lvlText w:val="▪"/>
+      <w:lvlJc w:val="left"/>
+      <w:pPr>
+        <w:tabs>
+          <w:tab w:val="num" w:pos="2149"/>
+        </w:tabs>
+        <w:ind w:left="2149" w:hanging="360"/>
+      </w:pPr>
+      <w:rPr>
+        <w:rFonts w:ascii="OpenSymbol" w:hAnsi="OpenSymbol" w:cs="OpenSymbol" w:hint="default"/>
+      </w:rPr>
+    </w:lvl>
+    <w:lvl w:ilvl="3">
+      <w:start w:val="1"/>
+      <w:numFmt w:val="bullet"/>
+      <w:lvlText w:val=""/>
+      <w:lvlJc w:val="left"/>
+      <w:pPr>
+        <w:tabs>
+          <w:tab w:val="num" w:pos="2509"/>
+        </w:tabs>
+        <w:ind w:left="2509" w:hanging="360"/>
+      </w:pPr>
+      <w:rPr>
+        <w:rFonts w:ascii="Symbol" w:hAnsi="Symbol" w:cs="Symbol" w:hint="default"/>
+      </w:rPr>
+    </w:lvl>
+    <w:lvl w:ilvl="4">
+      <w:start w:val="1"/>
+      <w:numFmt w:val="bullet"/>
+      <w:lvlText w:val="◦"/>
+      <w:lvlJc w:val="left"/>
+      <w:pPr>
+        <w:tabs>
+          <w:tab w:val="num" w:pos="2869"/>
+        </w:tabs>
+        <w:ind w:left="2869" w:hanging="360"/>
+      </w:pPr>
+      <w:rPr>
+        <w:rFonts w:ascii="OpenSymbol" w:hAnsi="OpenSymbol" w:cs="OpenSymbol" w:hint="default"/>
+      </w:rPr>
+    </w:lvl>
+    <w:lvl w:ilvl="5">
+      <w:start w:val="1"/>
+      <w:numFmt w:val="bullet"/>
+      <w:lvlText w:val="▪"/>
+      <w:lvlJc w:val="left"/>
+      <w:pPr>
+        <w:tabs>
+          <w:tab w:val="num" w:pos="3229"/>
+        </w:tabs>
+        <w:ind w:left="3229" w:hanging="360"/>
+      </w:pPr>
+      <w:rPr>
+        <w:rFonts w:ascii="OpenSymbol" w:hAnsi="OpenSymbol" w:cs="OpenSymbol" w:hint="default"/>
+      </w:rPr>
+    </w:lvl>
+    <w:lvl w:ilvl="6">
+      <w:start w:val="1"/>
+      <w:numFmt w:val="bullet"/>
+      <w:lvlText w:val=""/>
+      <w:lvlJc w:val="left"/>
+      <w:pPr>
+        <w:tabs>
+          <w:tab w:val="num" w:pos="3589"/>
+        </w:tabs>
+        <w:ind w:left="3589" w:hanging="360"/>
+      </w:pPr>
+      <w:rPr>
+        <w:rFonts w:ascii="Symbol" w:hAnsi="Symbol" w:cs="Symbol" w:hint="default"/>
+      </w:rPr>
+    </w:lvl>
+    <w:lvl w:ilvl="7">
+      <w:start w:val="1"/>
+      <w:numFmt w:val="bullet"/>
+      <w:lvlText w:val="◦"/>
+      <w:lvlJc w:val="left"/>
+      <w:pPr>
+        <w:tabs>
+          <w:tab w:val="num" w:pos="3949"/>
+        </w:tabs>
+        <w:ind w:left="3949" w:hanging="360"/>
+      </w:pPr>
+      <w:rPr>
+        <w:rFonts w:ascii="OpenSymbol" w:hAnsi="OpenSymbol" w:cs="OpenSymbol" w:hint="default"/>
+      </w:rPr>
+    </w:lvl>
+    <w:lvl w:ilvl="8">
+      <w:start w:val="1"/>
+      <w:numFmt w:val="bullet"/>
+      <w:lvlText w:val="▪"/>
+      <w:lvlJc w:val="left"/>
+      <w:pPr>
+        <w:tabs>
+          <w:tab w:val="num" w:pos="4309"/>
+        </w:tabs>
+        <w:ind w:left="4309" w:hanging="360"/>
+      </w:pPr>
+      <w:rPr>
+        <w:rFonts w:ascii="OpenSymbol" w:hAnsi="OpenSymbol" w:cs="OpenSymbol" w:hint="default"/>
+      </w:rPr>
+    </w:lvl>
+  </w:abstractNum>
+  <w:abstractNum w:abstractNumId="3">
+    <w:lvl w:ilvl="0">
+      <w:start w:val="1"/>
+      <w:numFmt w:val="bullet"/>
+      <w:lvlText w:val=""/>
+      <w:lvlJc w:val="left"/>
+      <w:pPr>
+        <w:tabs>
+          <w:tab w:val="num" w:pos="1429"/>
+        </w:tabs>
+        <w:ind w:left="1429" w:hanging="360"/>
+      </w:pPr>
+      <w:rPr>
+        <w:rFonts w:ascii="Symbol" w:hAnsi="Symbol" w:cs="Symbol" w:hint="default"/>
+      </w:rPr>
+    </w:lvl>
+    <w:lvl w:ilvl="1">
+      <w:start w:val="1"/>
+      <w:numFmt w:val="bullet"/>
+      <w:lvlText w:val="◦"/>
+      <w:lvlJc w:val="left"/>
+      <w:pPr>
+        <w:tabs>
+          <w:tab w:val="num" w:pos="1789"/>
+        </w:tabs>
+        <w:ind w:left="1789" w:hanging="360"/>
+      </w:pPr>
+      <w:rPr>
+        <w:rFonts w:ascii="OpenSymbol" w:hAnsi="OpenSymbol" w:cs="OpenSymbol" w:hint="default"/>
+      </w:rPr>
+    </w:lvl>
+    <w:lvl w:ilvl="2">
+      <w:start w:val="1"/>
+      <w:numFmt w:val="bullet"/>
+      <w:lvlText w:val="▪"/>
+      <w:lvlJc w:val="left"/>
+      <w:pPr>
+        <w:tabs>
+          <w:tab w:val="num" w:pos="2149"/>
+        </w:tabs>
+        <w:ind w:left="2149" w:hanging="360"/>
+      </w:pPr>
+      <w:rPr>
+        <w:rFonts w:ascii="OpenSymbol" w:hAnsi="OpenSymbol" w:cs="OpenSymbol" w:hint="default"/>
+      </w:rPr>
+    </w:lvl>
+    <w:lvl w:ilvl="3">
+      <w:start w:val="1"/>
+      <w:numFmt w:val="bullet"/>
+      <w:lvlText w:val=""/>
+      <w:lvlJc w:val="left"/>
+      <w:pPr>
+        <w:tabs>
+          <w:tab w:val="num" w:pos="2509"/>
+        </w:tabs>
+        <w:ind w:left="2509" w:hanging="360"/>
+      </w:pPr>
+      <w:rPr>
+        <w:rFonts w:ascii="Symbol" w:hAnsi="Symbol" w:cs="Symbol" w:hint="default"/>
+      </w:rPr>
+    </w:lvl>
+    <w:lvl w:ilvl="4">
+      <w:start w:val="1"/>
+      <w:numFmt w:val="bullet"/>
+      <w:lvlText w:val="◦"/>
+      <w:lvlJc w:val="left"/>
+      <w:pPr>
+        <w:tabs>
+          <w:tab w:val="num" w:pos="2869"/>
+        </w:tabs>
+        <w:ind w:left="2869" w:hanging="360"/>
+      </w:pPr>
+      <w:rPr>
+        <w:rFonts w:ascii="OpenSymbol" w:hAnsi="OpenSymbol" w:cs="OpenSymbol" w:hint="default"/>
+      </w:rPr>
+    </w:lvl>
+    <w:lvl w:ilvl="5">
+      <w:start w:val="1"/>
+      <w:numFmt w:val="bullet"/>
+      <w:lvlText w:val="▪"/>
+      <w:lvlJc w:val="left"/>
+      <w:pPr>
+        <w:tabs>
+          <w:tab w:val="num" w:pos="3229"/>
+        </w:tabs>
+        <w:ind w:left="3229" w:hanging="360"/>
+      </w:pPr>
+      <w:rPr>
+        <w:rFonts w:ascii="OpenSymbol" w:hAnsi="OpenSymbol" w:cs="OpenSymbol" w:hint="default"/>
+      </w:rPr>
+    </w:lvl>
+    <w:lvl w:ilvl="6">
+      <w:start w:val="1"/>
+      <w:numFmt w:val="bullet"/>
+      <w:lvlText w:val=""/>
+      <w:lvlJc w:val="left"/>
+      <w:pPr>
+        <w:tabs>
+          <w:tab w:val="num" w:pos="3589"/>
+        </w:tabs>
+        <w:ind w:left="3589" w:hanging="360"/>
+      </w:pPr>
+      <w:rPr>
+        <w:rFonts w:ascii="Symbol" w:hAnsi="Symbol" w:cs="Symbol" w:hint="default"/>
+      </w:rPr>
+    </w:lvl>
+    <w:lvl w:ilvl="7">
+      <w:start w:val="1"/>
+      <w:numFmt w:val="bullet"/>
+      <w:lvlText w:val="◦"/>
+      <w:lvlJc w:val="left"/>
+      <w:pPr>
+        <w:tabs>
+          <w:tab w:val="num" w:pos="3949"/>
+        </w:tabs>
+        <w:ind w:left="3949" w:hanging="360"/>
+      </w:pPr>
+      <w:rPr>
+        <w:rFonts w:ascii="OpenSymbol" w:hAnsi="OpenSymbol" w:cs="OpenSymbol" w:hint="default"/>
+      </w:rPr>
+    </w:lvl>
+    <w:lvl w:ilvl="8">
+      <w:start w:val="1"/>
+      <w:numFmt w:val="bullet"/>
+      <w:lvlText w:val="▪"/>
+      <w:lvlJc w:val="left"/>
+      <w:pPr>
+        <w:tabs>
+          <w:tab w:val="num" w:pos="4309"/>
+        </w:tabs>
+        <w:ind w:left="4309" w:hanging="360"/>
+      </w:pPr>
+      <w:rPr>
+        <w:rFonts w:ascii="OpenSymbol" w:hAnsi="OpenSymbol" w:cs="OpenSymbol" w:hint="default"/>
+      </w:rPr>
+    </w:lvl>
+  </w:abstractNum>
+  <w:abstractNum w:abstractNumId="4">
+    <w:lvl w:ilvl="0">
+      <w:start w:val="1"/>
       <w:numFmt w:val="none"/>
       <w:suff w:val="nothing"/>
       <w:lvlText w:val=""/>
@@ -1825,6 +2546,12 @@
   </w:num>
   <w:num w:numId="2">
     <w:abstractNumId w:val="2"/>
+  </w:num>
+  <w:num w:numId="3">
+    <w:abstractNumId w:val="3"/>
+  </w:num>
+  <w:num w:numId="4">
+    <w:abstractNumId w:val="4"/>
   </w:num>
 </w:numbering>
 </file>

</xml_diff>